<commit_message>
Modified test file in test1 branch
</commit_message>
<xml_diff>
--- a/Test.docx
+++ b/Test.docx
@@ -4,10 +4,18 @@
   <w:body>
     <w:p>
       <w:r>
-        <w:t>ajhdjajkasd</w:t>
+        <w:t>A</w:t>
+      </w:r>
+      <w:r>
+        <w:t>jhdjajkasd</w:t>
       </w:r>
       <w:r>
         <w:t>sfsdfsdf</w:t>
+      </w:r>
+    </w:p>
+    <w:p>
+      <w:r>
+        <w:t>ajdhaksd</w:t>
       </w:r>
       <w:bookmarkStart w:id="0" w:name="_GoBack"/>
       <w:bookmarkEnd w:id="0"/>

</xml_diff>